<commit_message>
fixed small mistake in CD_InGameObjects.puml added diagrams to analizis.docx incremented pom.xml version to 0.0.5
</commit_message>
<xml_diff>
--- a/documents/analizis.docx
+++ b/documents/analizis.docx
@@ -229,6 +229,63 @@
         <w:pStyle w:val="Cmsor20"/>
       </w:pPr>
       <w:r>
+        <w:drawing>
+          <wp:anchor distT="0" distB="0" distL="114300" distR="114300" simplePos="0" relativeHeight="251659264" behindDoc="0" locked="0" layoutInCell="1" allowOverlap="1" wp14:anchorId="287938E3" wp14:editId="5FF1370E">
+            <wp:simplePos x="0" y="0"/>
+            <wp:positionH relativeFrom="margin">
+              <wp:align>left</wp:align>
+            </wp:positionH>
+            <wp:positionV relativeFrom="paragraph">
+              <wp:posOffset>394970</wp:posOffset>
+            </wp:positionV>
+            <wp:extent cx="4903470" cy="4956810"/>
+            <wp:effectExtent l="0" t="0" r="0" b="0"/>
+            <wp:wrapTopAndBottom/>
+            <wp:docPr id="975724938" name="Ábra 1"/>
+            <wp:cNvGraphicFramePr>
+              <a:graphicFrameLocks xmlns:a="http://schemas.openxmlformats.org/drawingml/2006/main" noChangeAspect="1"/>
+            </wp:cNvGraphicFramePr>
+            <a:graphic xmlns:a="http://schemas.openxmlformats.org/drawingml/2006/main">
+              <a:graphicData uri="http://schemas.openxmlformats.org/drawingml/2006/picture">
+                <pic:pic xmlns:pic="http://schemas.openxmlformats.org/drawingml/2006/picture">
+                  <pic:nvPicPr>
+                    <pic:cNvPr id="975724938" name="Ábra 1"/>
+                    <pic:cNvPicPr/>
+                  </pic:nvPicPr>
+                  <pic:blipFill>
+                    <a:blip r:embed="rId7">
+                      <a:extLst>
+                        <a:ext uri="{96DAC541-7B7A-43D3-8B79-37D633B846F1}">
+                          <asvg:svgBlip xmlns:asvg="http://schemas.microsoft.com/office/drawing/2016/SVG/main" r:embed="rId8"/>
+                        </a:ext>
+                      </a:extLst>
+                    </a:blip>
+                    <a:stretch>
+                      <a:fillRect/>
+                    </a:stretch>
+                  </pic:blipFill>
+                  <pic:spPr>
+                    <a:xfrm>
+                      <a:off x="0" y="0"/>
+                      <a:ext cx="4903703" cy="4957198"/>
+                    </a:xfrm>
+                    <a:prstGeom prst="rect">
+                      <a:avLst/>
+                    </a:prstGeom>
+                  </pic:spPr>
+                </pic:pic>
+              </a:graphicData>
+            </a:graphic>
+            <wp14:sizeRelH relativeFrom="page">
+              <wp14:pctWidth>0</wp14:pctWidth>
+            </wp14:sizeRelH>
+            <wp14:sizeRelV relativeFrom="page">
+              <wp14:pctHeight>0</wp14:pctHeight>
+            </wp14:sizeRelV>
+          </wp:anchor>
+        </w:drawing>
+      </w:r>
+      <w:r>
         <w:t>Statikus struktúra diagramok</w:t>
       </w:r>
     </w:p>
@@ -237,13 +294,55 @@
         <w:pStyle w:val="magyarazat"/>
       </w:pPr>
       <w:r>
-        <w:t xml:space="preserve">[Az </w:t>
-      </w:r>
-      <w:r>
-        <w:t>objektum katalógusban szereplő objektumokat megvalósító osztályok</w:t>
-      </w:r>
-      <w:r>
-        <w:t xml:space="preserve"> kapcsolatait és publikus metódusait bemutató osztálydiagram(ok). Tipikus hibalehetőségek: csillag-topológia, szigetek.]</w:t>
+        <w:drawing>
+          <wp:anchor distT="0" distB="0" distL="114300" distR="114300" simplePos="0" relativeHeight="251658240" behindDoc="0" locked="0" layoutInCell="1" allowOverlap="1" wp14:anchorId="1824353B" wp14:editId="4A119507">
+            <wp:simplePos x="0" y="0"/>
+            <wp:positionH relativeFrom="margin">
+              <wp:align>left</wp:align>
+            </wp:positionH>
+            <wp:positionV relativeFrom="paragraph">
+              <wp:posOffset>5114925</wp:posOffset>
+            </wp:positionV>
+            <wp:extent cx="3362325" cy="1581150"/>
+            <wp:effectExtent l="0" t="0" r="9525" b="0"/>
+            <wp:wrapTopAndBottom/>
+            <wp:docPr id="1439470785" name="Ábra 1"/>
+            <wp:cNvGraphicFramePr>
+              <a:graphicFrameLocks xmlns:a="http://schemas.openxmlformats.org/drawingml/2006/main" noChangeAspect="1"/>
+            </wp:cNvGraphicFramePr>
+            <a:graphic xmlns:a="http://schemas.openxmlformats.org/drawingml/2006/main">
+              <a:graphicData uri="http://schemas.openxmlformats.org/drawingml/2006/picture">
+                <pic:pic xmlns:pic="http://schemas.openxmlformats.org/drawingml/2006/picture">
+                  <pic:nvPicPr>
+                    <pic:cNvPr id="1439470785" name=""/>
+                    <pic:cNvPicPr/>
+                  </pic:nvPicPr>
+                  <pic:blipFill>
+                    <a:blip r:embed="rId9">
+                      <a:extLst>
+                        <a:ext uri="{96DAC541-7B7A-43D3-8B79-37D633B846F1}">
+                          <asvg:svgBlip xmlns:asvg="http://schemas.microsoft.com/office/drawing/2016/SVG/main" r:embed="rId10"/>
+                        </a:ext>
+                      </a:extLst>
+                    </a:blip>
+                    <a:stretch>
+                      <a:fillRect/>
+                    </a:stretch>
+                  </pic:blipFill>
+                  <pic:spPr>
+                    <a:xfrm>
+                      <a:off x="0" y="0"/>
+                      <a:ext cx="3362325" cy="1581150"/>
+                    </a:xfrm>
+                    <a:prstGeom prst="rect">
+                      <a:avLst/>
+                    </a:prstGeom>
+                  </pic:spPr>
+                </pic:pic>
+              </a:graphicData>
+            </a:graphic>
+          </wp:anchor>
+        </w:drawing>
       </w:r>
     </w:p>
     <w:p>
@@ -251,6 +350,7 @@
         <w:pStyle w:val="Cmsor20"/>
       </w:pPr>
       <w:r>
+        <w:lastRenderedPageBreak/>
         <w:t>Osztályok leírása</w:t>
       </w:r>
     </w:p>
@@ -618,7 +718,6 @@
         <w:pStyle w:val="Cmsor3"/>
       </w:pPr>
       <w:r>
-        <w:lastRenderedPageBreak/>
         <w:t>Osztály2</w:t>
       </w:r>
     </w:p>
@@ -743,6 +842,7 @@
           <w:sz w:val="24"/>
           <w:szCs w:val="24"/>
         </w:rPr>
+        <w:lastRenderedPageBreak/>
         <w:t>Asszociációk</w:t>
       </w:r>
     </w:p>
@@ -1251,9 +1351,9 @@
     </w:tbl>
     <w:p/>
     <w:sectPr>
-      <w:headerReference w:type="default" r:id="rId7"/>
-      <w:footerReference w:type="even" r:id="rId8"/>
-      <w:footerReference w:type="default" r:id="rId9"/>
+      <w:headerReference w:type="default" r:id="rId11"/>
+      <w:footerReference w:type="even" r:id="rId12"/>
+      <w:footerReference w:type="default" r:id="rId13"/>
       <w:pgSz w:w="11906" w:h="16838"/>
       <w:pgMar w:top="1417" w:right="1417" w:bottom="1417" w:left="1417" w:header="708" w:footer="708" w:gutter="0"/>
       <w:cols w:space="708"/>
@@ -1393,7 +1493,7 @@
         <w:noProof/>
         <w:lang w:val="en-US"/>
       </w:rPr>
-      <w:t>2025-02-26</w:t>
+      <w:t>2025-03-02</w:t>
     </w:r>
     <w:r>
       <w:rPr>
@@ -2266,6 +2366,50 @@
     <w:lsdException w:name="Subtitle" w:qFormat="1"/>
     <w:lsdException w:name="Strong" w:qFormat="1"/>
     <w:lsdException w:name="Emphasis" w:qFormat="1"/>
+    <w:lsdException w:name="Normal Table" w:semiHidden="1" w:unhideWhenUsed="1"/>
+    <w:lsdException w:name="Table Simple 1" w:semiHidden="1" w:unhideWhenUsed="1"/>
+    <w:lsdException w:name="Table Simple 2" w:semiHidden="1" w:unhideWhenUsed="1"/>
+    <w:lsdException w:name="Table Simple 3" w:semiHidden="1" w:unhideWhenUsed="1"/>
+    <w:lsdException w:name="Table Classic 1" w:semiHidden="1" w:unhideWhenUsed="1"/>
+    <w:lsdException w:name="Table Classic 2" w:semiHidden="1" w:unhideWhenUsed="1"/>
+    <w:lsdException w:name="Table Classic 3" w:semiHidden="1" w:unhideWhenUsed="1"/>
+    <w:lsdException w:name="Table Classic 4" w:semiHidden="1" w:unhideWhenUsed="1"/>
+    <w:lsdException w:name="Table Colorful 1" w:semiHidden="1" w:unhideWhenUsed="1"/>
+    <w:lsdException w:name="Table Colorful 2" w:semiHidden="1" w:unhideWhenUsed="1"/>
+    <w:lsdException w:name="Table Colorful 3" w:semiHidden="1" w:unhideWhenUsed="1"/>
+    <w:lsdException w:name="Table Columns 1" w:semiHidden="1" w:unhideWhenUsed="1"/>
+    <w:lsdException w:name="Table Columns 2" w:semiHidden="1" w:unhideWhenUsed="1"/>
+    <w:lsdException w:name="Table Columns 3" w:semiHidden="1" w:unhideWhenUsed="1"/>
+    <w:lsdException w:name="Table Columns 4" w:semiHidden="1" w:unhideWhenUsed="1"/>
+    <w:lsdException w:name="Table Columns 5" w:semiHidden="1" w:unhideWhenUsed="1"/>
+    <w:lsdException w:name="Table Grid 1" w:semiHidden="1" w:unhideWhenUsed="1"/>
+    <w:lsdException w:name="Table Grid 2" w:semiHidden="1" w:unhideWhenUsed="1"/>
+    <w:lsdException w:name="Table Grid 3" w:semiHidden="1" w:unhideWhenUsed="1"/>
+    <w:lsdException w:name="Table Grid 4" w:semiHidden="1" w:unhideWhenUsed="1"/>
+    <w:lsdException w:name="Table Grid 5" w:semiHidden="1" w:unhideWhenUsed="1"/>
+    <w:lsdException w:name="Table Grid 6" w:semiHidden="1" w:unhideWhenUsed="1"/>
+    <w:lsdException w:name="Table Grid 7" w:semiHidden="1" w:unhideWhenUsed="1"/>
+    <w:lsdException w:name="Table Grid 8" w:semiHidden="1" w:unhideWhenUsed="1"/>
+    <w:lsdException w:name="Table List 1" w:semiHidden="1" w:unhideWhenUsed="1"/>
+    <w:lsdException w:name="Table List 2" w:semiHidden="1" w:unhideWhenUsed="1"/>
+    <w:lsdException w:name="Table List 3" w:semiHidden="1" w:unhideWhenUsed="1"/>
+    <w:lsdException w:name="Table List 4" w:semiHidden="1" w:unhideWhenUsed="1"/>
+    <w:lsdException w:name="Table List 5" w:semiHidden="1" w:unhideWhenUsed="1"/>
+    <w:lsdException w:name="Table List 6" w:semiHidden="1" w:unhideWhenUsed="1"/>
+    <w:lsdException w:name="Table List 7" w:semiHidden="1" w:unhideWhenUsed="1"/>
+    <w:lsdException w:name="Table List 8" w:semiHidden="1" w:unhideWhenUsed="1"/>
+    <w:lsdException w:name="Table 3D effects 1" w:semiHidden="1" w:unhideWhenUsed="1"/>
+    <w:lsdException w:name="Table 3D effects 2" w:semiHidden="1" w:unhideWhenUsed="1"/>
+    <w:lsdException w:name="Table 3D effects 3" w:semiHidden="1" w:unhideWhenUsed="1"/>
+    <w:lsdException w:name="Table Contemporary" w:semiHidden="1" w:unhideWhenUsed="1"/>
+    <w:lsdException w:name="Table Elegant" w:semiHidden="1" w:unhideWhenUsed="1"/>
+    <w:lsdException w:name="Table Professional" w:semiHidden="1" w:unhideWhenUsed="1"/>
+    <w:lsdException w:name="Table Subtle 1" w:semiHidden="1" w:unhideWhenUsed="1"/>
+    <w:lsdException w:name="Table Subtle 2" w:semiHidden="1" w:unhideWhenUsed="1"/>
+    <w:lsdException w:name="Table Web 1" w:semiHidden="1" w:unhideWhenUsed="1"/>
+    <w:lsdException w:name="Table Web 2" w:semiHidden="1" w:unhideWhenUsed="1"/>
+    <w:lsdException w:name="Table Web 3" w:semiHidden="1" w:unhideWhenUsed="1"/>
+    <w:lsdException w:name="Table Theme" w:semiHidden="1" w:unhideWhenUsed="1"/>
     <w:lsdException w:name="Placeholder Text" w:semiHidden="1" w:uiPriority="99"/>
     <w:lsdException w:name="No Spacing" w:uiPriority="1" w:qFormat="1"/>
     <w:lsdException w:name="Light Shading" w:uiPriority="60"/>
@@ -2689,11 +2833,15 @@
   </w:style>
   <w:style w:type="character" w:default="1" w:styleId="Bekezdsalapbettpusa">
     <w:name w:val="Default Paragraph Font"/>
+    <w:uiPriority w:val="1"/>
     <w:semiHidden/>
+    <w:unhideWhenUsed/>
   </w:style>
   <w:style w:type="table" w:default="1" w:styleId="Normltblzat">
     <w:name w:val="Normal Table"/>
+    <w:uiPriority w:val="99"/>
     <w:semiHidden/>
+    <w:unhideWhenUsed/>
     <w:tblPr>
       <w:tblInd w:w="0" w:type="dxa"/>
       <w:tblCellMar>
@@ -2706,7 +2854,9 @@
   </w:style>
   <w:style w:type="numbering" w:default="1" w:styleId="Nemlista">
     <w:name w:val="No List"/>
+    <w:uiPriority w:val="99"/>
     <w:semiHidden/>
+    <w:unhideWhenUsed/>
   </w:style>
   <w:style w:type="paragraph" w:customStyle="1" w:styleId="magyarazat">
     <w:name w:val="magyarazat"/>

</xml_diff>